<commit_message>
Some changes on document
</commit_message>
<xml_diff>
--- a/SQL/conexion_bd/GUÍA DE CONEXIÓN DE BASE DE DATOS SIMAR.docx
+++ b/SQL/conexion_bd/GUÍA DE CONEXIÓN DE BASE DE DATOS SIMAR.docx
@@ -4,30 +4,203 @@
   <w:body>
     <w:p>
       <w:pPr>
+        <w:pStyle w:val="Header"/>
+        <w:rPr>
+          <w:lang w:val="es-CO"/>
+        </w:rPr>
+      </w:pPr>
+      <w:r>
+        <w:rPr>
+          <w:noProof/>
+          <w:lang w:val="es-CO"/>
+        </w:rPr>
+        <w:drawing>
+          <wp:anchor distT="0" distB="0" distL="114300" distR="114300" simplePos="0" relativeHeight="251669504" behindDoc="0" locked="0" layoutInCell="1" allowOverlap="1" wp14:anchorId="79CACDA6" wp14:editId="74404DF7">
+            <wp:simplePos x="0" y="0"/>
+            <wp:positionH relativeFrom="margin">
+              <wp:align>right</wp:align>
+            </wp:positionH>
+            <wp:positionV relativeFrom="paragraph">
+              <wp:posOffset>-104776</wp:posOffset>
+            </wp:positionV>
+            <wp:extent cx="790575" cy="790575"/>
+            <wp:effectExtent l="0" t="0" r="0" b="0"/>
+            <wp:wrapNone/>
+            <wp:docPr id="6" name="Picture 6" descr="A picture containing drawing&#10;&#10;Description automatically generated"/>
+            <wp:cNvGraphicFramePr>
+              <a:graphicFrameLocks xmlns:a="http://schemas.openxmlformats.org/drawingml/2006/main" noChangeAspect="1"/>
+            </wp:cNvGraphicFramePr>
+            <a:graphic xmlns:a="http://schemas.openxmlformats.org/drawingml/2006/main">
+              <a:graphicData uri="http://schemas.openxmlformats.org/drawingml/2006/picture">
+                <pic:pic xmlns:pic="http://schemas.openxmlformats.org/drawingml/2006/picture">
+                  <pic:nvPicPr>
+                    <pic:cNvPr id="1" name="Picture 1" descr="A picture containing drawing&#10;&#10;Description automatically generated"/>
+                    <pic:cNvPicPr/>
+                  </pic:nvPicPr>
+                  <pic:blipFill>
+                    <a:blip r:embed="rId5" cstate="print">
+                      <a:extLst>
+                        <a:ext uri="{28A0092B-C50C-407E-A947-70E740481C1C}">
+                          <a14:useLocalDpi xmlns:a14="http://schemas.microsoft.com/office/drawing/2010/main" val="0"/>
+                        </a:ext>
+                      </a:extLst>
+                    </a:blip>
+                    <a:stretch>
+                      <a:fillRect/>
+                    </a:stretch>
+                  </pic:blipFill>
+                  <pic:spPr>
+                    <a:xfrm>
+                      <a:off x="0" y="0"/>
+                      <a:ext cx="790575" cy="790575"/>
+                    </a:xfrm>
+                    <a:prstGeom prst="rect">
+                      <a:avLst/>
+                    </a:prstGeom>
+                  </pic:spPr>
+                </pic:pic>
+              </a:graphicData>
+            </a:graphic>
+            <wp14:sizeRelH relativeFrom="margin">
+              <wp14:pctWidth>0</wp14:pctWidth>
+            </wp14:sizeRelH>
+            <wp14:sizeRelV relativeFrom="margin">
+              <wp14:pctHeight>0</wp14:pctHeight>
+            </wp14:sizeRelV>
+          </wp:anchor>
+        </w:drawing>
+      </w:r>
+      <w:r>
+        <w:rPr>
+          <w:lang w:val="es-CO"/>
+        </w:rPr>
+        <w:t>Universidad Nacional de Colombia</w:t>
+      </w:r>
+    </w:p>
+    <w:p>
+      <w:pPr>
+        <w:pStyle w:val="Header"/>
+        <w:rPr>
+          <w:lang w:val="es-CO"/>
+        </w:rPr>
+      </w:pPr>
+      <w:r>
+        <w:rPr>
+          <w:lang w:val="es-CO"/>
+        </w:rPr>
+        <w:t>Elaborado por</w:t>
+      </w:r>
+      <w:r>
+        <w:rPr>
+          <w:lang w:val="es-CO"/>
+        </w:rPr>
+        <w:t xml:space="preserve">: </w:t>
+      </w:r>
+      <w:r>
+        <w:rPr>
+          <w:lang w:val="es-CO"/>
+        </w:rPr>
+        <w:t xml:space="preserve">Angie Andrea Montoya </w:t>
+      </w:r>
+      <w:proofErr w:type="spellStart"/>
+      <w:r>
+        <w:rPr>
+          <w:lang w:val="es-CO"/>
+        </w:rPr>
+        <w:t>Gonzalez</w:t>
+      </w:r>
+      <w:proofErr w:type="spellEnd"/>
+      <w:r>
+        <w:rPr>
+          <w:lang w:val="es-CO"/>
+        </w:rPr>
+        <w:t xml:space="preserve"> y </w:t>
+      </w:r>
+      <w:r>
+        <w:rPr>
+          <w:lang w:val="es-CO"/>
+        </w:rPr>
+        <w:t>Juan Gabriel Rojas</w:t>
+      </w:r>
+      <w:r>
+        <w:rPr>
+          <w:lang w:val="es-CO"/>
+        </w:rPr>
+        <w:t xml:space="preserve"> </w:t>
+      </w:r>
+    </w:p>
+    <w:p>
+      <w:pPr>
+        <w:pStyle w:val="Header"/>
+        <w:rPr>
+          <w:lang w:val="es-CO"/>
+        </w:rPr>
+      </w:pPr>
+      <w:r>
+        <w:rPr>
+          <w:lang w:val="es-CO"/>
+        </w:rPr>
+        <w:t>Base de datos Espaciales</w:t>
+      </w:r>
+    </w:p>
+    <w:p>
+      <w:pPr>
+        <w:pStyle w:val="Header"/>
+        <w:pBdr>
+          <w:bottom w:val="single" w:sz="12" w:space="1" w:color="auto"/>
+        </w:pBdr>
+        <w:rPr>
+          <w:lang w:val="es-CO"/>
+        </w:rPr>
+      </w:pPr>
+      <w:r>
+        <w:rPr>
+          <w:lang w:val="es-CO"/>
+        </w:rPr>
+        <w:t>Noviembre 17</w:t>
+      </w:r>
+      <w:r>
+        <w:rPr>
+          <w:lang w:val="es-CO"/>
+        </w:rPr>
+        <w:t xml:space="preserve"> de 2020</w:t>
+      </w:r>
+    </w:p>
+    <w:p>
+      <w:pPr>
         <w:jc w:val="center"/>
         <w:rPr>
           <w:b/>
           <w:bCs/>
-          <w:lang w:val="es-ES"/>
-        </w:rPr>
-      </w:pPr>
-      <w:r>
+        </w:rPr>
+      </w:pPr>
+    </w:p>
+    <w:p>
+      <w:pPr>
+        <w:jc w:val="center"/>
         <w:rPr>
           <w:b/>
           <w:bCs/>
           <w:lang w:val="es-ES"/>
         </w:rPr>
-        <w:t>GUÍA DE CONEXIÓN DE BASE DE DATOS SIMAR</w:t>
-      </w:r>
-    </w:p>
-    <w:p>
-      <w:pPr>
-        <w:jc w:val="both"/>
+      </w:pPr>
+      <w:r>
         <w:rPr>
           <w:b/>
           <w:bCs/>
           <w:lang w:val="es-ES"/>
         </w:rPr>
+        <w:t>GUÍA DE CONEXIÓN DE BASE DE DATOS SIMAR</w:t>
+      </w:r>
+    </w:p>
+    <w:p>
+      <w:pPr>
+        <w:jc w:val="both"/>
+        <w:rPr>
+          <w:b/>
+          <w:bCs/>
+          <w:lang w:val="es-ES"/>
+        </w:rPr>
       </w:pPr>
       <w:r>
         <w:rPr>
@@ -39,7 +212,19 @@
         <w:rPr>
           <w:lang w:val="es-ES"/>
         </w:rPr>
-        <w:t xml:space="preserve"> del archivo entregado encontrará dos carpetas, debe seleccionar la carpeta denominada con el sistema operativo del ordenador en el que se ejecutará la conexión de la base de datos </w:t>
+        <w:t xml:space="preserve"> del archivo entregado encontrará dos carpetas, debe seleccionar la carpeta </w:t>
+      </w:r>
+      <w:r>
+        <w:rPr>
+          <w:lang w:val="es-ES"/>
+        </w:rPr>
+        <w:t>de acuerdo</w:t>
+      </w:r>
+      <w:r>
+        <w:rPr>
+          <w:lang w:val="es-ES"/>
+        </w:rPr>
+        <w:t xml:space="preserve"> con el sistema operativo del ordenador en el que se ejecutará la conexión de la base de datos </w:t>
       </w:r>
       <w:r>
         <w:rPr>
@@ -77,7 +262,7 @@
                     <pic:cNvPicPr/>
                   </pic:nvPicPr>
                   <pic:blipFill>
-                    <a:blip r:embed="rId5"/>
+                    <a:blip r:embed="rId6"/>
                     <a:stretch>
                       <a:fillRect/>
                     </a:stretch>
@@ -113,7 +298,7 @@
     </w:p>
     <w:p>
       <w:pPr>
-        <w:pStyle w:val="Prrafodelista"/>
+        <w:pStyle w:val="ListParagraph"/>
         <w:numPr>
           <w:ilvl w:val="0"/>
           <w:numId w:val="1"/>
@@ -163,16 +348,16 @@
           <w:noProof/>
         </w:rPr>
         <w:drawing>
-          <wp:anchor distT="0" distB="0" distL="114300" distR="114300" simplePos="0" relativeHeight="251661312" behindDoc="0" locked="0" layoutInCell="1" allowOverlap="1" wp14:anchorId="6D56E85D" wp14:editId="220B7FF6">
+          <wp:anchor distT="0" distB="0" distL="114300" distR="114300" simplePos="0" relativeHeight="251661312" behindDoc="0" locked="0" layoutInCell="1" allowOverlap="1" wp14:anchorId="6D56E85D" wp14:editId="3D86200A">
             <wp:simplePos x="0" y="0"/>
             <wp:positionH relativeFrom="column">
-              <wp:posOffset>1986280</wp:posOffset>
+              <wp:posOffset>1988820</wp:posOffset>
             </wp:positionH>
             <wp:positionV relativeFrom="paragraph">
-              <wp:posOffset>458470</wp:posOffset>
+              <wp:posOffset>506068</wp:posOffset>
             </wp:positionV>
-            <wp:extent cx="4438015" cy="1066800"/>
-            <wp:effectExtent l="0" t="0" r="635" b="0"/>
+            <wp:extent cx="3760470" cy="903605"/>
+            <wp:effectExtent l="0" t="0" r="0" b="0"/>
             <wp:wrapSquare wrapText="bothSides"/>
             <wp:docPr id="4" name="Imagen 4"/>
             <wp:cNvGraphicFramePr>
@@ -186,7 +371,7 @@
                     <pic:cNvPicPr/>
                   </pic:nvPicPr>
                   <pic:blipFill>
-                    <a:blip r:embed="rId6">
+                    <a:blip r:embed="rId7">
                       <a:extLst>
                         <a:ext uri="{28A0092B-C50C-407E-A947-70E740481C1C}">
                           <a14:useLocalDpi xmlns:a14="http://schemas.microsoft.com/office/drawing/2010/main" val="0"/>
@@ -200,7 +385,7 @@
                   <pic:spPr>
                     <a:xfrm>
                       <a:off x="0" y="0"/>
-                      <a:ext cx="4438015" cy="1066800"/>
+                      <a:ext cx="3760470" cy="903605"/>
                     </a:xfrm>
                     <a:prstGeom prst="rect">
                       <a:avLst/>
@@ -246,7 +431,7 @@
                     <pic:cNvPicPr/>
                   </pic:nvPicPr>
                   <pic:blipFill rotWithShape="1">
-                    <a:blip r:embed="rId7">
+                    <a:blip r:embed="rId8">
                       <a:extLst>
                         <a:ext uri="{28A0092B-C50C-407E-A947-70E740481C1C}">
                           <a14:useLocalDpi xmlns:a14="http://schemas.microsoft.com/office/drawing/2010/main" val="0"/>
@@ -289,7 +474,7 @@
         <w:rPr>
           <w:lang w:val="es-ES"/>
         </w:rPr>
-        <w:t xml:space="preserve"> Una vez </w:t>
+        <w:t xml:space="preserve">Una vez </w:t>
       </w:r>
       <w:r>
         <w:rPr>
@@ -437,7 +622,7 @@
     </w:p>
     <w:p>
       <w:pPr>
-        <w:pStyle w:val="Prrafodelista"/>
+        <w:pStyle w:val="ListParagraph"/>
         <w:numPr>
           <w:ilvl w:val="0"/>
           <w:numId w:val="1"/>
@@ -487,16 +672,16 @@
           <w:noProof/>
         </w:rPr>
         <w:drawing>
-          <wp:anchor distT="0" distB="0" distL="114300" distR="114300" simplePos="0" relativeHeight="251667456" behindDoc="0" locked="0" layoutInCell="1" allowOverlap="1" wp14:anchorId="568C852E" wp14:editId="004F3CBF">
+          <wp:anchor distT="0" distB="0" distL="114300" distR="114300" simplePos="0" relativeHeight="251667456" behindDoc="0" locked="0" layoutInCell="1" allowOverlap="1" wp14:anchorId="568C852E" wp14:editId="543EC8DB">
             <wp:simplePos x="0" y="0"/>
             <wp:positionH relativeFrom="column">
-              <wp:posOffset>1920240</wp:posOffset>
+              <wp:posOffset>1917065</wp:posOffset>
             </wp:positionH>
             <wp:positionV relativeFrom="paragraph">
-              <wp:posOffset>457835</wp:posOffset>
+              <wp:posOffset>459740</wp:posOffset>
             </wp:positionV>
-            <wp:extent cx="4276725" cy="1047750"/>
-            <wp:effectExtent l="0" t="0" r="9525" b="0"/>
+            <wp:extent cx="3736975" cy="915035"/>
+            <wp:effectExtent l="0" t="0" r="0" b="0"/>
             <wp:wrapSquare wrapText="bothSides"/>
             <wp:docPr id="10" name="Imagen 10"/>
             <wp:cNvGraphicFramePr>
@@ -510,7 +695,7 @@
                     <pic:cNvPicPr/>
                   </pic:nvPicPr>
                   <pic:blipFill>
-                    <a:blip r:embed="rId8">
+                    <a:blip r:embed="rId9">
                       <a:extLst>
                         <a:ext uri="{28A0092B-C50C-407E-A947-70E740481C1C}">
                           <a14:useLocalDpi xmlns:a14="http://schemas.microsoft.com/office/drawing/2010/main" val="0"/>
@@ -524,7 +709,7 @@
                   <pic:spPr>
                     <a:xfrm>
                       <a:off x="0" y="0"/>
-                      <a:ext cx="4276725" cy="1047750"/>
+                      <a:ext cx="3736975" cy="915035"/>
                     </a:xfrm>
                     <a:prstGeom prst="rect">
                       <a:avLst/>
@@ -546,7 +731,7 @@
         <w:rPr>
           <w:lang w:val="es-ES"/>
         </w:rPr>
-        <w:t xml:space="preserve"> Una vez se encuentre dentro de la carpeta edite el archivo </w:t>
+        <w:t xml:space="preserve">Una vez se encuentre dentro de la carpeta edite el archivo </w:t>
       </w:r>
       <w:r>
         <w:rPr>
@@ -605,7 +790,7 @@
                     <pic:cNvPicPr/>
                   </pic:nvPicPr>
                   <pic:blipFill>
-                    <a:blip r:embed="rId9">
+                    <a:blip r:embed="rId10">
                       <a:extLst>
                         <a:ext uri="{28A0092B-C50C-407E-A947-70E740481C1C}">
                           <a14:useLocalDpi xmlns:a14="http://schemas.microsoft.com/office/drawing/2010/main" val="0"/>
@@ -762,7 +947,14 @@
         <w:rPr>
           <w:lang w:val="es-ES"/>
         </w:rPr>
-        <w:t xml:space="preserve"> usando el </w:t>
+        <w:t xml:space="preserve"> usando </w:t>
+      </w:r>
+      <w:proofErr w:type="gramStart"/>
+      <w:r>
+        <w:rPr>
+          <w:lang w:val="es-ES"/>
+        </w:rPr>
+        <w:t xml:space="preserve">el </w:t>
       </w:r>
       <w:r>
         <w:rPr>
@@ -770,7 +962,16 @@
           <w:bCs/>
           <w:lang w:val="es-ES"/>
         </w:rPr>
-        <w:t>./</w:t>
+        <w:t>.</w:t>
+      </w:r>
+      <w:proofErr w:type="gramEnd"/>
+      <w:r>
+        <w:rPr>
+          <w:b/>
+          <w:bCs/>
+          <w:lang w:val="es-ES"/>
+        </w:rPr>
+        <w:t>/</w:t>
       </w:r>
       <w:r>
         <w:rPr>
@@ -806,7 +1007,7 @@
                     <pic:cNvPicPr/>
                   </pic:nvPicPr>
                   <pic:blipFill>
-                    <a:blip r:embed="rId10"/>
+                    <a:blip r:embed="rId11"/>
                     <a:stretch>
                       <a:fillRect/>
                     </a:stretch>
@@ -1432,13 +1633,13 @@
     <w:name w:val="Normal"/>
     <w:qFormat/>
   </w:style>
-  <w:style w:type="character" w:default="1" w:styleId="Fuentedeprrafopredeter">
+  <w:style w:type="character" w:default="1" w:styleId="DefaultParagraphFont">
     <w:name w:val="Default Paragraph Font"/>
     <w:uiPriority w:val="1"/>
     <w:semiHidden/>
     <w:unhideWhenUsed/>
   </w:style>
-  <w:style w:type="table" w:default="1" w:styleId="Tablanormal">
+  <w:style w:type="table" w:default="1" w:styleId="TableNormal">
     <w:name w:val="Normal Table"/>
     <w:uiPriority w:val="99"/>
     <w:semiHidden/>
@@ -1453,13 +1654,13 @@
       </w:tblCellMar>
     </w:tblPr>
   </w:style>
-  <w:style w:type="numbering" w:default="1" w:styleId="Sinlista">
+  <w:style w:type="numbering" w:default="1" w:styleId="NoList">
     <w:name w:val="No List"/>
     <w:uiPriority w:val="99"/>
     <w:semiHidden/>
     <w:unhideWhenUsed/>
   </w:style>
-  <w:style w:type="paragraph" w:styleId="Prrafodelista">
+  <w:style w:type="paragraph" w:styleId="ListParagraph">
     <w:name w:val="List Paragraph"/>
     <w:basedOn w:val="Normal"/>
     <w:uiPriority w:val="34"/>
@@ -1469,6 +1670,34 @@
       <w:ind w:left="720"/>
       <w:contextualSpacing/>
     </w:pPr>
+  </w:style>
+  <w:style w:type="paragraph" w:styleId="Header">
+    <w:name w:val="header"/>
+    <w:basedOn w:val="Normal"/>
+    <w:link w:val="HeaderChar"/>
+    <w:uiPriority w:val="99"/>
+    <w:unhideWhenUsed/>
+    <w:rsid w:val="00072DBF"/>
+    <w:pPr>
+      <w:tabs>
+        <w:tab w:val="center" w:pos="4680"/>
+        <w:tab w:val="right" w:pos="9360"/>
+      </w:tabs>
+      <w:spacing w:after="0" w:line="240" w:lineRule="auto"/>
+    </w:pPr>
+    <w:rPr>
+      <w:lang w:val="en-US"/>
+    </w:rPr>
+  </w:style>
+  <w:style w:type="character" w:customStyle="1" w:styleId="HeaderChar">
+    <w:name w:val="Header Char"/>
+    <w:basedOn w:val="DefaultParagraphFont"/>
+    <w:link w:val="Header"/>
+    <w:uiPriority w:val="99"/>
+    <w:rsid w:val="00072DBF"/>
+    <w:rPr>
+      <w:lang w:val="en-US"/>
+    </w:rPr>
   </w:style>
 </w:styles>
 </file>

</xml_diff>